<commit_message>
Aula 6 de Soterologia em andamento
</commit_message>
<xml_diff>
--- a/Theology/2025/segundo periodo/soterologia/aula 4.docx
+++ b/Theology/2025/segundo periodo/soterologia/aula 4.docx
@@ -94,7 +94,19 @@
         <w:rPr>
           <w:lang w:val="pt-BR"/>
         </w:rPr>
-        <w:t>O Pão quando não e partido ele representa o velho testamento o pecado era coberto, porém o pão quando e partido representa o perdão do pecado o cordeiro quando e partido e perdoa os pecados.</w:t>
+        <w:t xml:space="preserve">O Pão quando não </w:t>
+      </w:r>
+      <w:r>
+        <w:rPr>
+          <w:lang w:val="pt-BR"/>
+        </w:rPr>
+        <w:t>é</w:t>
+      </w:r>
+      <w:r>
+        <w:rPr>
+          <w:lang w:val="pt-BR"/>
+        </w:rPr>
+        <w:t xml:space="preserve"> partido ele representa o velho testamento o pecado era coberto, porém o pão quando e partido representa o perdão do pecado o cordeiro quando e partido e perdoa os pecados.</w:t>
       </w:r>
     </w:p>
     <w:p>
@@ -162,7 +174,7 @@
         <w:annotationRef/>
       </w:r>
       <w:r>
-        <w:t>Deus nao vai deixar de ser Dues se nao for adorado mas o Diabo depende da murmuracao.</w:t>
+        <w:t>Deus nao vai deixar de ser Deus se nao for adorado mas o Diabo depende da murmuracao.</w:t>
       </w:r>
     </w:p>
   </w:comment>

</xml_diff>